<commit_message>
启动时报错，日志目录需要配置，修改使用手册增加： 3.1.3 日志配置 编辑src/main/ resources目录下的logback.yml 文件 <property name="log.path" value="/home/ruoyi/logs" /> 改为自己需要的路径 <property name="log.path" value="/Users/jyking/project/logs" />
</commit_message>
<xml_diff>
--- a/doc/若依环境使用手册.docx
+++ b/doc/若依环境使用手册.docx
@@ -1086,14 +1086,6 @@
       </w:r>
       <w:bookmarkStart w:id="1" w:name="_GoBack"/>
       <w:bookmarkEnd w:id="1"/>
-      <w:r>
-        <w:rPr>
-          <w:rFonts w:hint="eastAsia"/>
-          <w:sz w:val="21"/>
-          <w:szCs w:val="21"/>
-        </w:rPr>
-        <w:t>配置</w:t>
-      </w:r>
     </w:p>
     <w:p>
       <w:pPr>

</xml_diff>

<commit_message>
启动时报错，日志目录需要配置，修改使用手册增加： 3.1.4 日志配置 编辑src/main/ resources目录下的logback.yml 文件 <property name="log.path" value="/home/ruoyi/logs" /> 改为自己需要的路径 <property name="log.path" value="/Users/jyking/project/logs" />
</commit_message>
<xml_diff>
--- a/doc/若依环境使用手册.docx
+++ b/doc/若依环境使用手册.docx
@@ -1062,322 +1062,6 @@
     <w:p/>
     <w:p>
       <w:pPr>
-        <w:pStyle w:val="10"/>
-        <w:jc w:val="left"/>
-        <w:rPr>
-          <w:sz w:val="21"/>
-          <w:szCs w:val="21"/>
-        </w:rPr>
-      </w:pPr>
-      <w:r>
-        <w:rPr>
-          <w:sz w:val="21"/>
-          <w:szCs w:val="21"/>
-        </w:rPr>
-        <w:t>3.1.</w:t>
-      </w:r>
-      <w:r>
-        <w:rPr>
-          <w:sz w:val="21"/>
-          <w:szCs w:val="21"/>
-        </w:rPr>
-        <w:t>4</w:t>
-      </w:r>
-      <w:bookmarkStart w:id="1" w:name="_GoBack"/>
-      <w:bookmarkEnd w:id="1"/>
-      <w:r>
-        <w:rPr>
-          <w:sz w:val="21"/>
-          <w:szCs w:val="21"/>
-        </w:rPr>
-        <w:t xml:space="preserve"> </w:t>
-      </w:r>
-      <w:r>
-        <w:rPr>
-          <w:rFonts w:hint="default"/>
-          <w:sz w:val="21"/>
-          <w:szCs w:val="21"/>
-        </w:rPr>
-        <w:t>日志配置</w:t>
-      </w:r>
-    </w:p>
-    <w:p>
-      <w:pPr>
-        <w:rPr>
-          <w:rFonts w:hint="eastAsia"/>
-          <w:szCs w:val="21"/>
-        </w:rPr>
-      </w:pPr>
-      <w:r>
-        <w:rPr>
-          <w:rFonts w:hint="eastAsia"/>
-          <w:szCs w:val="21"/>
-        </w:rPr>
-        <w:t>编辑</w:t>
-      </w:r>
-      <w:r>
-        <w:rPr>
-          <w:szCs w:val="21"/>
-        </w:rPr>
-        <w:t>src/</w:t>
-      </w:r>
-      <w:r>
-        <w:rPr>
-          <w:rFonts w:hint="eastAsia"/>
-          <w:szCs w:val="21"/>
-        </w:rPr>
-        <w:t>main</w:t>
-      </w:r>
-      <w:r>
-        <w:rPr>
-          <w:szCs w:val="21"/>
-        </w:rPr>
-        <w:t>/</w:t>
-      </w:r>
-      <w:r>
-        <w:t xml:space="preserve"> </w:t>
-      </w:r>
-      <w:r>
-        <w:rPr>
-          <w:szCs w:val="21"/>
-        </w:rPr>
-        <w:t>resources</w:t>
-      </w:r>
-      <w:r>
-        <w:rPr>
-          <w:rFonts w:hint="eastAsia"/>
-          <w:szCs w:val="21"/>
-        </w:rPr>
-        <w:t>目录下的</w:t>
-      </w:r>
-      <w:r>
-        <w:rPr>
-          <w:szCs w:val="21"/>
-        </w:rPr>
-        <w:t>logback</w:t>
-      </w:r>
-      <w:r>
-        <w:rPr>
-          <w:szCs w:val="21"/>
-        </w:rPr>
-        <w:t xml:space="preserve">.yml </w:t>
-      </w:r>
-      <w:r>
-        <w:rPr>
-          <w:rFonts w:hint="eastAsia"/>
-          <w:szCs w:val="21"/>
-        </w:rPr>
-        <w:t>文件</w:t>
-      </w:r>
-    </w:p>
-    <w:p>
-      <w:pPr>
-        <w:pStyle w:val="11"/>
-        <w:keepNext w:val="0"/>
-        <w:keepLines w:val="0"/>
-        <w:widowControl/>
-        <w:suppressLineNumbers w:val="0"/>
-        <w:shd w:val="clear" w:fill="FFFFFF"/>
-        <w:rPr>
-          <w:rFonts w:ascii="Menlo" w:hAnsi="Menlo" w:eastAsia="Menlo" w:cs="Menlo"/>
-          <w:color w:val="000000"/>
-          <w:sz w:val="18"/>
-          <w:szCs w:val="18"/>
-        </w:rPr>
-      </w:pPr>
-      <w:r>
-        <w:rPr>
-          <w:rFonts w:hint="default" w:ascii="Menlo" w:hAnsi="Menlo" w:eastAsia="Menlo" w:cs="Menlo"/>
-          <w:color w:val="000000"/>
-          <w:sz w:val="18"/>
-          <w:szCs w:val="18"/>
-          <w:shd w:val="clear" w:fill="EFEFEF"/>
-        </w:rPr>
-        <w:t>&lt;</w:t>
-      </w:r>
-      <w:r>
-        <w:rPr>
-          <w:rFonts w:hint="default" w:ascii="Menlo" w:hAnsi="Menlo" w:eastAsia="Menlo" w:cs="Menlo"/>
-          <w:b/>
-          <w:color w:val="000080"/>
-          <w:sz w:val="18"/>
-          <w:szCs w:val="18"/>
-          <w:shd w:val="clear" w:fill="EFEFEF"/>
-        </w:rPr>
-        <w:t xml:space="preserve">property </w:t>
-      </w:r>
-      <w:r>
-        <w:rPr>
-          <w:rFonts w:hint="default" w:ascii="Menlo" w:hAnsi="Menlo" w:eastAsia="Menlo" w:cs="Menlo"/>
-          <w:b/>
-          <w:color w:val="0000FF"/>
-          <w:sz w:val="18"/>
-          <w:szCs w:val="18"/>
-          <w:shd w:val="clear" w:fill="EFEFEF"/>
-        </w:rPr>
-        <w:t>name</w:t>
-      </w:r>
-      <w:r>
-        <w:rPr>
-          <w:rFonts w:hint="default" w:ascii="Menlo" w:hAnsi="Menlo" w:eastAsia="Menlo" w:cs="Menlo"/>
-          <w:b/>
-          <w:color w:val="008000"/>
-          <w:sz w:val="18"/>
-          <w:szCs w:val="18"/>
-          <w:shd w:val="clear" w:fill="EFEFEF"/>
-        </w:rPr>
-        <w:t xml:space="preserve">="log.path" </w:t>
-      </w:r>
-      <w:r>
-        <w:rPr>
-          <w:rFonts w:hint="default" w:ascii="Menlo" w:hAnsi="Menlo" w:eastAsia="Menlo" w:cs="Menlo"/>
-          <w:b/>
-          <w:color w:val="0000FF"/>
-          <w:sz w:val="18"/>
-          <w:szCs w:val="18"/>
-          <w:shd w:val="clear" w:fill="EFEFEF"/>
-        </w:rPr>
-        <w:t>value</w:t>
-      </w:r>
-      <w:r>
-        <w:rPr>
-          <w:rFonts w:hint="default" w:ascii="Menlo" w:hAnsi="Menlo" w:eastAsia="Menlo" w:cs="Menlo"/>
-          <w:b/>
-          <w:color w:val="008000"/>
-          <w:sz w:val="18"/>
-          <w:szCs w:val="18"/>
-          <w:shd w:val="clear" w:fill="EFEFEF"/>
-        </w:rPr>
-        <w:t xml:space="preserve">="/home/ruoyi/logs" </w:t>
-      </w:r>
-      <w:r>
-        <w:rPr>
-          <w:rFonts w:hint="default" w:ascii="Menlo" w:hAnsi="Menlo" w:eastAsia="Menlo" w:cs="Menlo"/>
-          <w:color w:val="000000"/>
-          <w:sz w:val="18"/>
-          <w:szCs w:val="18"/>
-          <w:shd w:val="clear" w:fill="EFEFEF"/>
-        </w:rPr>
-        <w:t>/&gt;</w:t>
-      </w:r>
-    </w:p>
-    <w:p>
-      <w:pPr>
-        <w:rPr>
-          <w:rFonts w:hint="eastAsia"/>
-          <w:szCs w:val="21"/>
-        </w:rPr>
-      </w:pPr>
-      <w:r>
-        <w:rPr>
-          <w:rFonts w:hint="default"/>
-          <w:szCs w:val="21"/>
-        </w:rPr>
-        <w:t>改为自己需要的路径</w:t>
-      </w:r>
-    </w:p>
-    <w:p>
-      <w:pPr>
-        <w:pStyle w:val="11"/>
-        <w:keepNext w:val="0"/>
-        <w:keepLines w:val="0"/>
-        <w:widowControl/>
-        <w:suppressLineNumbers w:val="0"/>
-        <w:shd w:val="clear" w:fill="FFFFFF"/>
-        <w:rPr>
-          <w:rFonts w:ascii="Menlo" w:hAnsi="Menlo" w:eastAsia="Menlo" w:cs="Menlo"/>
-          <w:color w:val="000000"/>
-          <w:sz w:val="18"/>
-          <w:szCs w:val="18"/>
-        </w:rPr>
-      </w:pPr>
-      <w:r>
-        <w:rPr>
-          <w:rFonts w:hint="default" w:ascii="Menlo" w:hAnsi="Menlo" w:eastAsia="Menlo" w:cs="Menlo"/>
-          <w:color w:val="000000"/>
-          <w:sz w:val="18"/>
-          <w:szCs w:val="18"/>
-          <w:shd w:val="clear" w:fill="EFEFEF"/>
-        </w:rPr>
-        <w:t>&lt;</w:t>
-      </w:r>
-      <w:r>
-        <w:rPr>
-          <w:rFonts w:hint="default" w:ascii="Menlo" w:hAnsi="Menlo" w:eastAsia="Menlo" w:cs="Menlo"/>
-          <w:b/>
-          <w:color w:val="000080"/>
-          <w:sz w:val="18"/>
-          <w:szCs w:val="18"/>
-          <w:shd w:val="clear" w:fill="EFEFEF"/>
-        </w:rPr>
-        <w:t xml:space="preserve">property </w:t>
-      </w:r>
-      <w:r>
-        <w:rPr>
-          <w:rFonts w:hint="default" w:ascii="Menlo" w:hAnsi="Menlo" w:eastAsia="Menlo" w:cs="Menlo"/>
-          <w:b/>
-          <w:color w:val="0000FF"/>
-          <w:sz w:val="18"/>
-          <w:szCs w:val="18"/>
-          <w:shd w:val="clear" w:fill="EFEFEF"/>
-        </w:rPr>
-        <w:t>name</w:t>
-      </w:r>
-      <w:r>
-        <w:rPr>
-          <w:rFonts w:hint="default" w:ascii="Menlo" w:hAnsi="Menlo" w:eastAsia="Menlo" w:cs="Menlo"/>
-          <w:b/>
-          <w:color w:val="008000"/>
-          <w:sz w:val="18"/>
-          <w:szCs w:val="18"/>
-          <w:shd w:val="clear" w:fill="EFEFEF"/>
-        </w:rPr>
-        <w:t xml:space="preserve">="log.path" </w:t>
-      </w:r>
-      <w:r>
-        <w:rPr>
-          <w:rFonts w:hint="default" w:ascii="Menlo" w:hAnsi="Menlo" w:eastAsia="Menlo" w:cs="Menlo"/>
-          <w:b/>
-          <w:color w:val="0000FF"/>
-          <w:sz w:val="18"/>
-          <w:szCs w:val="18"/>
-          <w:shd w:val="clear" w:fill="EFEFEF"/>
-        </w:rPr>
-        <w:t>value</w:t>
-      </w:r>
-      <w:r>
-        <w:rPr>
-          <w:rFonts w:hint="default" w:ascii="Menlo" w:hAnsi="Menlo" w:eastAsia="Menlo" w:cs="Menlo"/>
-          <w:b/>
-          <w:color w:val="008000"/>
-          <w:sz w:val="18"/>
-          <w:szCs w:val="18"/>
-          <w:shd w:val="clear" w:fill="EFEFEF"/>
-        </w:rPr>
-        <w:t xml:space="preserve">="/Users/jyking/project/logs" </w:t>
-      </w:r>
-      <w:r>
-        <w:rPr>
-          <w:rFonts w:hint="default" w:ascii="Menlo" w:hAnsi="Menlo" w:eastAsia="Menlo" w:cs="Menlo"/>
-          <w:color w:val="000000"/>
-          <w:sz w:val="18"/>
-          <w:szCs w:val="18"/>
-          <w:shd w:val="clear" w:fill="EFEFEF"/>
-        </w:rPr>
-        <w:t>/&gt;</w:t>
-      </w:r>
-    </w:p>
-    <w:p>
-      <w:pPr>
-        <w:rPr>
-          <w:rFonts w:hint="eastAsia"/>
-          <w:szCs w:val="21"/>
-        </w:rPr>
-      </w:pPr>
-    </w:p>
-    <w:p/>
-    <w:p>
-      <w:pPr>
         <w:rPr>
           <w:szCs w:val="21"/>
         </w:rPr>
@@ -1458,6 +1142,296 @@
           </v:shape>
         </w:pict>
       </w:r>
+    </w:p>
+    <w:p/>
+    <w:p>
+      <w:pPr>
+        <w:pStyle w:val="10"/>
+        <w:jc w:val="left"/>
+        <w:rPr>
+          <w:sz w:val="21"/>
+          <w:szCs w:val="21"/>
+        </w:rPr>
+      </w:pPr>
+      <w:r>
+        <w:rPr>
+          <w:sz w:val="21"/>
+          <w:szCs w:val="21"/>
+        </w:rPr>
+        <w:t xml:space="preserve">3.1.4 </w:t>
+      </w:r>
+      <w:r>
+        <w:rPr>
+          <w:rFonts w:hint="default"/>
+          <w:sz w:val="21"/>
+          <w:szCs w:val="21"/>
+        </w:rPr>
+        <w:t>日志配置</w:t>
+      </w:r>
+    </w:p>
+    <w:p>
+      <w:pPr>
+        <w:rPr>
+          <w:rFonts w:hint="eastAsia"/>
+          <w:szCs w:val="21"/>
+        </w:rPr>
+      </w:pPr>
+      <w:r>
+        <w:rPr>
+          <w:rFonts w:hint="eastAsia"/>
+          <w:szCs w:val="21"/>
+        </w:rPr>
+        <w:t>编辑</w:t>
+      </w:r>
+      <w:r>
+        <w:rPr>
+          <w:szCs w:val="21"/>
+        </w:rPr>
+        <w:t>src/</w:t>
+      </w:r>
+      <w:r>
+        <w:rPr>
+          <w:rFonts w:hint="eastAsia"/>
+          <w:szCs w:val="21"/>
+        </w:rPr>
+        <w:t>main</w:t>
+      </w:r>
+      <w:r>
+        <w:rPr>
+          <w:szCs w:val="21"/>
+        </w:rPr>
+        <w:t>/</w:t>
+      </w:r>
+      <w:r>
+        <w:t xml:space="preserve"> </w:t>
+      </w:r>
+      <w:r>
+        <w:rPr>
+          <w:szCs w:val="21"/>
+        </w:rPr>
+        <w:t>resources</w:t>
+      </w:r>
+      <w:r>
+        <w:rPr>
+          <w:rFonts w:hint="eastAsia"/>
+          <w:szCs w:val="21"/>
+        </w:rPr>
+        <w:t>目录下的</w:t>
+      </w:r>
+      <w:r>
+        <w:rPr>
+          <w:szCs w:val="21"/>
+        </w:rPr>
+        <w:t xml:space="preserve">logback.yml </w:t>
+      </w:r>
+      <w:r>
+        <w:rPr>
+          <w:rFonts w:hint="eastAsia"/>
+          <w:szCs w:val="21"/>
+        </w:rPr>
+        <w:t>文件</w:t>
+      </w:r>
+    </w:p>
+    <w:p>
+      <w:pPr>
+        <w:pStyle w:val="11"/>
+        <w:keepNext w:val="0"/>
+        <w:keepLines w:val="0"/>
+        <w:widowControl/>
+        <w:suppressLineNumbers w:val="0"/>
+        <w:shd w:val="clear" w:fill="FFFFFF"/>
+        <w:rPr>
+          <w:rFonts w:ascii="Menlo" w:hAnsi="Menlo" w:eastAsia="Menlo" w:cs="Menlo"/>
+          <w:color w:val="000000"/>
+          <w:sz w:val="18"/>
+          <w:szCs w:val="18"/>
+        </w:rPr>
+      </w:pPr>
+      <w:r>
+        <w:rPr>
+          <w:rFonts w:hint="default" w:ascii="Menlo" w:hAnsi="Menlo" w:eastAsia="Menlo" w:cs="Menlo"/>
+          <w:color w:val="000000"/>
+          <w:sz w:val="18"/>
+          <w:szCs w:val="18"/>
+          <w:shd w:val="clear" w:fill="EFEFEF"/>
+        </w:rPr>
+        <w:t>&lt;</w:t>
+      </w:r>
+      <w:r>
+        <w:rPr>
+          <w:rFonts w:hint="default" w:ascii="Menlo" w:hAnsi="Menlo" w:eastAsia="Menlo" w:cs="Menlo"/>
+          <w:b/>
+          <w:color w:val="000080"/>
+          <w:sz w:val="18"/>
+          <w:szCs w:val="18"/>
+          <w:shd w:val="clear" w:fill="EFEFEF"/>
+        </w:rPr>
+        <w:t xml:space="preserve">property </w:t>
+      </w:r>
+      <w:r>
+        <w:rPr>
+          <w:rFonts w:hint="default" w:ascii="Menlo" w:hAnsi="Menlo" w:eastAsia="Menlo" w:cs="Menlo"/>
+          <w:b/>
+          <w:color w:val="0000FF"/>
+          <w:sz w:val="18"/>
+          <w:szCs w:val="18"/>
+          <w:shd w:val="clear" w:fill="EFEFEF"/>
+        </w:rPr>
+        <w:t>name</w:t>
+      </w:r>
+      <w:r>
+        <w:rPr>
+          <w:rFonts w:hint="default" w:ascii="Menlo" w:hAnsi="Menlo" w:eastAsia="Menlo" w:cs="Menlo"/>
+          <w:b/>
+          <w:color w:val="008000"/>
+          <w:sz w:val="18"/>
+          <w:szCs w:val="18"/>
+          <w:shd w:val="clear" w:fill="EFEFEF"/>
+        </w:rPr>
+        <w:t xml:space="preserve">="log.path" </w:t>
+      </w:r>
+      <w:r>
+        <w:rPr>
+          <w:rFonts w:hint="default" w:ascii="Menlo" w:hAnsi="Menlo" w:eastAsia="Menlo" w:cs="Menlo"/>
+          <w:b/>
+          <w:color w:val="0000FF"/>
+          <w:sz w:val="18"/>
+          <w:szCs w:val="18"/>
+          <w:shd w:val="clear" w:fill="EFEFEF"/>
+        </w:rPr>
+        <w:t>value</w:t>
+      </w:r>
+      <w:r>
+        <w:rPr>
+          <w:rFonts w:hint="default" w:ascii="Menlo" w:hAnsi="Menlo" w:eastAsia="Menlo" w:cs="Menlo"/>
+          <w:b/>
+          <w:color w:val="008000"/>
+          <w:sz w:val="18"/>
+          <w:szCs w:val="18"/>
+          <w:shd w:val="clear" w:fill="EFEFEF"/>
+        </w:rPr>
+        <w:t xml:space="preserve">="/home/ruoyi/logs" </w:t>
+      </w:r>
+      <w:r>
+        <w:rPr>
+          <w:rFonts w:hint="default" w:ascii="Menlo" w:hAnsi="Menlo" w:eastAsia="Menlo" w:cs="Menlo"/>
+          <w:color w:val="000000"/>
+          <w:sz w:val="18"/>
+          <w:szCs w:val="18"/>
+          <w:shd w:val="clear" w:fill="EFEFEF"/>
+        </w:rPr>
+        <w:t>/&gt;</w:t>
+      </w:r>
+    </w:p>
+    <w:p>
+      <w:pPr>
+        <w:rPr>
+          <w:rFonts w:hint="eastAsia"/>
+          <w:szCs w:val="21"/>
+        </w:rPr>
+      </w:pPr>
+      <w:r>
+        <w:rPr>
+          <w:rFonts w:hint="default"/>
+          <w:szCs w:val="21"/>
+        </w:rPr>
+        <w:t>改为自己需要的路径</w:t>
+      </w:r>
+    </w:p>
+    <w:p>
+      <w:pPr>
+        <w:pStyle w:val="11"/>
+        <w:keepNext w:val="0"/>
+        <w:keepLines w:val="0"/>
+        <w:widowControl/>
+        <w:suppressLineNumbers w:val="0"/>
+        <w:shd w:val="clear" w:fill="FFFFFF"/>
+        <w:rPr>
+          <w:rFonts w:ascii="Menlo" w:hAnsi="Menlo" w:eastAsia="Menlo" w:cs="Menlo"/>
+          <w:color w:val="000000"/>
+          <w:sz w:val="18"/>
+          <w:szCs w:val="18"/>
+        </w:rPr>
+      </w:pPr>
+      <w:r>
+        <w:rPr>
+          <w:rFonts w:hint="default" w:ascii="Menlo" w:hAnsi="Menlo" w:eastAsia="Menlo" w:cs="Menlo"/>
+          <w:color w:val="000000"/>
+          <w:sz w:val="18"/>
+          <w:szCs w:val="18"/>
+          <w:shd w:val="clear" w:fill="EFEFEF"/>
+        </w:rPr>
+        <w:t>&lt;</w:t>
+      </w:r>
+      <w:r>
+        <w:rPr>
+          <w:rFonts w:hint="default" w:ascii="Menlo" w:hAnsi="Menlo" w:eastAsia="Menlo" w:cs="Menlo"/>
+          <w:b/>
+          <w:color w:val="000080"/>
+          <w:sz w:val="18"/>
+          <w:szCs w:val="18"/>
+          <w:shd w:val="clear" w:fill="EFEFEF"/>
+        </w:rPr>
+        <w:t xml:space="preserve">property </w:t>
+      </w:r>
+      <w:r>
+        <w:rPr>
+          <w:rFonts w:hint="default" w:ascii="Menlo" w:hAnsi="Menlo" w:eastAsia="Menlo" w:cs="Menlo"/>
+          <w:b/>
+          <w:color w:val="0000FF"/>
+          <w:sz w:val="18"/>
+          <w:szCs w:val="18"/>
+          <w:shd w:val="clear" w:fill="EFEFEF"/>
+        </w:rPr>
+        <w:t>name</w:t>
+      </w:r>
+      <w:r>
+        <w:rPr>
+          <w:rFonts w:hint="default" w:ascii="Menlo" w:hAnsi="Menlo" w:eastAsia="Menlo" w:cs="Menlo"/>
+          <w:b/>
+          <w:color w:val="008000"/>
+          <w:sz w:val="18"/>
+          <w:szCs w:val="18"/>
+          <w:shd w:val="clear" w:fill="EFEFEF"/>
+        </w:rPr>
+        <w:t xml:space="preserve">="log.path" </w:t>
+      </w:r>
+      <w:r>
+        <w:rPr>
+          <w:rFonts w:hint="default" w:ascii="Menlo" w:hAnsi="Menlo" w:eastAsia="Menlo" w:cs="Menlo"/>
+          <w:b/>
+          <w:color w:val="0000FF"/>
+          <w:sz w:val="18"/>
+          <w:szCs w:val="18"/>
+          <w:shd w:val="clear" w:fill="EFEFEF"/>
+        </w:rPr>
+        <w:t>value</w:t>
+      </w:r>
+      <w:r>
+        <w:rPr>
+          <w:rFonts w:hint="default" w:ascii="Menlo" w:hAnsi="Menlo" w:eastAsia="Menlo" w:cs="Menlo"/>
+          <w:b/>
+          <w:color w:val="008000"/>
+          <w:sz w:val="18"/>
+          <w:szCs w:val="18"/>
+          <w:shd w:val="clear" w:fill="EFEFEF"/>
+        </w:rPr>
+        <w:t xml:space="preserve">="/Users/jyking/project/logs" </w:t>
+      </w:r>
+      <w:r>
+        <w:rPr>
+          <w:rFonts w:hint="default" w:ascii="Menlo" w:hAnsi="Menlo" w:eastAsia="Menlo" w:cs="Menlo"/>
+          <w:color w:val="000000"/>
+          <w:sz w:val="18"/>
+          <w:szCs w:val="18"/>
+          <w:shd w:val="clear" w:fill="EFEFEF"/>
+        </w:rPr>
+        <w:t>/&gt;</w:t>
+      </w:r>
+    </w:p>
+    <w:p>
+      <w:bookmarkStart w:id="1" w:name="_GoBack"/>
+      <w:bookmarkEnd w:id="1"/>
     </w:p>
     <w:p>
       <w:pPr>

</xml_diff>